<commit_message>
Last Update 14-11-2018 15:32:22.40
</commit_message>
<xml_diff>
--- a/Question Banks/GE8151-U4-QB.docx
+++ b/Question Banks/GE8151-U4-QB.docx
@@ -62,7 +62,7 @@
       <w:pPr>
         <w:shd w:val="clear" w:color="auto" w:fill="FFFFFF"/>
         <w:spacing w:before="100" w:beforeAutospacing="1" w:after="100" w:afterAutospacing="1" w:line="184" w:lineRule="atLeast"/>
-        <w:jc w:val="both"/>
+        <w:jc w:val="center"/>
         <w:rPr>
           <w:rFonts w:ascii="Times New Roman" w:eastAsia="Times New Roman" w:hAnsi="Times New Roman" w:cs="Times New Roman"/>
           <w:b/>
@@ -442,15 +442,23 @@
         <w:jc w:val="both"/>
         <w:rPr>
           <w:rFonts w:ascii="Times New Roman" w:eastAsia="Times New Roman" w:hAnsi="Times New Roman" w:cs="Times New Roman"/>
-          <w:color w:val="000000"/>
-          <w:sz w:val="24"/>
-          <w:szCs w:val="24"/>
-          <w:lang w:bidi="ta-IN"/>
-        </w:rPr>
-      </w:pPr>
-      <w:r>
-        <w:rPr>
-          <w:rFonts w:ascii="Times New Roman" w:eastAsia="Times New Roman" w:hAnsi="Times New Roman" w:cs="Times New Roman"/>
+          <w:b/>
+          <w:bCs/>
+          <w:i/>
+          <w:iCs/>
+          <w:color w:val="000000"/>
+          <w:sz w:val="24"/>
+          <w:szCs w:val="24"/>
+          <w:lang w:bidi="ta-IN"/>
+        </w:rPr>
+      </w:pPr>
+      <w:r>
+        <w:rPr>
+          <w:rFonts w:ascii="Times New Roman" w:eastAsia="Times New Roman" w:hAnsi="Times New Roman" w:cs="Times New Roman"/>
+          <w:b/>
+          <w:bCs/>
+          <w:i/>
+          <w:iCs/>
           <w:color w:val="000000"/>
           <w:sz w:val="24"/>
           <w:szCs w:val="24"/>
@@ -1221,12 +1229,12 @@
         <w:tblW w:w="0" w:type="auto"/>
         <w:tblInd w:w="720" w:type="dxa"/>
         <w:tblBorders>
-          <w:top w:val="none" w:sz="0" w:space="0" w:color="auto"/>
-          <w:left w:val="none" w:sz="0" w:space="0" w:color="auto"/>
-          <w:bottom w:val="none" w:sz="0" w:space="0" w:color="auto"/>
-          <w:right w:val="none" w:sz="0" w:space="0" w:color="auto"/>
-          <w:insideH w:val="none" w:sz="0" w:space="0" w:color="auto"/>
-          <w:insideV w:val="none" w:sz="0" w:space="0" w:color="auto"/>
+          <w:top w:val="single" w:sz="4" w:space="0" w:color="auto"/>
+          <w:left w:val="single" w:sz="4" w:space="0" w:color="auto"/>
+          <w:bottom w:val="single" w:sz="4" w:space="0" w:color="auto"/>
+          <w:right w:val="single" w:sz="4" w:space="0" w:color="auto"/>
+          <w:insideH w:val="single" w:sz="4" w:space="0" w:color="auto"/>
+          <w:insideV w:val="single" w:sz="4" w:space="0" w:color="auto"/>
         </w:tblBorders>
         <w:tblLook w:val="04A0"/>
       </w:tblPr>
@@ -7477,6 +7485,508 @@
     </w:p>
     <w:p>
       <w:pPr>
+        <w:shd w:val="clear" w:color="auto" w:fill="FFFFFF"/>
+        <w:spacing w:before="100" w:beforeAutospacing="1" w:after="100" w:afterAutospacing="1" w:line="184" w:lineRule="atLeast"/>
+        <w:jc w:val="both"/>
+        <w:rPr>
+          <w:rFonts w:ascii="Times New Roman" w:eastAsia="Times New Roman" w:hAnsi="Times New Roman" w:cs="Times New Roman"/>
+          <w:b/>
+          <w:bCs/>
+          <w:color w:val="000000"/>
+          <w:sz w:val="24"/>
+          <w:szCs w:val="24"/>
+          <w:lang w:bidi="ta-IN"/>
+        </w:rPr>
+      </w:pPr>
+      <w:r>
+        <w:rPr>
+          <w:rFonts w:ascii="Times New Roman" w:eastAsia="Times New Roman" w:hAnsi="Times New Roman" w:cs="Times New Roman"/>
+          <w:b/>
+          <w:bCs/>
+          <w:color w:val="000000"/>
+          <w:sz w:val="24"/>
+          <w:szCs w:val="24"/>
+          <w:lang w:bidi="ta-IN"/>
+        </w:rPr>
+        <w:tab/>
+      </w:r>
+    </w:p>
+    <w:tbl>
+      <w:tblPr>
+        <w:tblStyle w:val="TableGrid"/>
+        <w:tblW w:w="0" w:type="auto"/>
+        <w:tblInd w:w="720" w:type="dxa"/>
+        <w:tblBorders>
+          <w:top w:val="single" w:sz="4" w:space="0" w:color="auto"/>
+          <w:left w:val="single" w:sz="4" w:space="0" w:color="auto"/>
+          <w:bottom w:val="single" w:sz="4" w:space="0" w:color="auto"/>
+          <w:right w:val="single" w:sz="4" w:space="0" w:color="auto"/>
+          <w:insideH w:val="single" w:sz="4" w:space="0" w:color="auto"/>
+          <w:insideV w:val="single" w:sz="4" w:space="0" w:color="auto"/>
+        </w:tblBorders>
+        <w:tblLook w:val="04A0"/>
+      </w:tblPr>
+      <w:tblGrid>
+        <w:gridCol w:w="2082"/>
+        <w:gridCol w:w="6774"/>
+      </w:tblGrid>
+      <w:tr>
+        <w:tc>
+          <w:tcPr>
+            <w:tcW w:w="2082" w:type="dxa"/>
+          </w:tcPr>
+          <w:p>
+            <w:pPr>
+              <w:pStyle w:val="ListParagraph"/>
+              <w:spacing w:before="100" w:beforeAutospacing="1" w:after="100" w:afterAutospacing="1" w:line="184" w:lineRule="atLeast"/>
+              <w:ind w:left="0"/>
+              <w:jc w:val="both"/>
+              <w:rPr>
+                <w:rFonts w:ascii="Times New Roman" w:eastAsia="Times New Roman" w:hAnsi="Times New Roman" w:cs="Times New Roman"/>
+                <w:b/>
+                <w:bCs/>
+                <w:i/>
+                <w:iCs/>
+                <w:color w:val="000000"/>
+                <w:sz w:val="24"/>
+                <w:szCs w:val="24"/>
+                <w:lang w:bidi="ta-IN"/>
+              </w:rPr>
+            </w:pPr>
+            <w:r>
+              <w:rPr>
+                <w:rFonts w:ascii="Times New Roman" w:eastAsia="Times New Roman" w:hAnsi="Times New Roman" w:cs="Times New Roman"/>
+                <w:b/>
+                <w:bCs/>
+                <w:i/>
+                <w:iCs/>
+                <w:color w:val="000000"/>
+                <w:sz w:val="24"/>
+                <w:szCs w:val="24"/>
+                <w:lang w:bidi="ta-IN"/>
+              </w:rPr>
+              <w:t>dict</w:t>
+            </w:r>
+            <w:r>
+              <w:rPr>
+                <w:rFonts w:ascii="Times New Roman" w:eastAsia="Times New Roman" w:hAnsi="Times New Roman" w:cs="Times New Roman"/>
+                <w:b/>
+                <w:bCs/>
+                <w:i/>
+                <w:iCs/>
+                <w:color w:val="000000"/>
+                <w:sz w:val="24"/>
+                <w:szCs w:val="24"/>
+                <w:lang w:bidi="ta-IN"/>
+              </w:rPr>
+              <w:t>.</w:t>
+            </w:r>
+            <w:r>
+              <w:rPr>
+                <w:rFonts w:ascii="Times New Roman" w:eastAsia="Times New Roman" w:hAnsi="Times New Roman" w:cs="Times New Roman"/>
+                <w:b/>
+                <w:bCs/>
+                <w:i/>
+                <w:iCs/>
+                <w:color w:val="000000"/>
+                <w:sz w:val="24"/>
+                <w:szCs w:val="24"/>
+                <w:lang w:bidi="ta-IN"/>
+              </w:rPr>
+              <w:t>clear()</w:t>
+            </w:r>
+          </w:p>
+        </w:tc>
+        <w:tc>
+          <w:tcPr>
+            <w:tcW w:w="6774" w:type="dxa"/>
+          </w:tcPr>
+          <w:p>
+            <w:pPr>
+              <w:pStyle w:val="ListParagraph"/>
+              <w:spacing w:before="100" w:beforeAutospacing="1" w:after="100" w:afterAutospacing="1" w:line="184" w:lineRule="atLeast"/>
+              <w:ind w:left="0"/>
+              <w:jc w:val="both"/>
+              <w:rPr>
+                <w:rFonts w:ascii="Times New Roman" w:eastAsia="Times New Roman" w:hAnsi="Times New Roman" w:cs="Times New Roman"/>
+                <w:color w:val="000000"/>
+                <w:sz w:val="24"/>
+                <w:szCs w:val="24"/>
+                <w:lang w:bidi="ta-IN"/>
+              </w:rPr>
+            </w:pPr>
+            <w:r>
+              <w:rPr>
+                <w:rFonts w:ascii="Times New Roman" w:eastAsia="Times New Roman" w:hAnsi="Times New Roman" w:cs="Times New Roman"/>
+                <w:color w:val="000000"/>
+                <w:sz w:val="24"/>
+                <w:szCs w:val="24"/>
+                <w:lang w:bidi="ta-IN"/>
+              </w:rPr>
+              <w:t xml:space="preserve">It </w:t>
+            </w:r>
+            <w:r>
+              <w:rPr>
+                <w:rFonts w:ascii="Times New Roman" w:eastAsia="Times New Roman" w:hAnsi="Times New Roman" w:cs="Times New Roman"/>
+                <w:color w:val="000000"/>
+                <w:sz w:val="24"/>
+                <w:szCs w:val="24"/>
+                <w:lang w:bidi="ta-IN"/>
+              </w:rPr>
+              <w:t>removes all the elements in dictionary.</w:t>
+            </w:r>
+          </w:p>
+        </w:tc>
+      </w:tr>
+      <w:tr>
+        <w:tc>
+          <w:tcPr>
+            <w:tcW w:w="2082" w:type="dxa"/>
+          </w:tcPr>
+          <w:p>
+            <w:pPr>
+              <w:pStyle w:val="ListParagraph"/>
+              <w:spacing w:before="100" w:beforeAutospacing="1" w:after="100" w:afterAutospacing="1" w:line="184" w:lineRule="atLeast"/>
+              <w:ind w:left="0"/>
+              <w:jc w:val="both"/>
+              <w:rPr>
+                <w:rFonts w:ascii="Times New Roman" w:eastAsia="Times New Roman" w:hAnsi="Times New Roman" w:cs="Times New Roman"/>
+                <w:b/>
+                <w:bCs/>
+                <w:i/>
+                <w:iCs/>
+                <w:color w:val="000000"/>
+                <w:sz w:val="24"/>
+                <w:szCs w:val="24"/>
+                <w:lang w:bidi="ta-IN"/>
+              </w:rPr>
+            </w:pPr>
+            <w:r>
+              <w:rPr>
+                <w:rFonts w:ascii="Times New Roman" w:eastAsia="Times New Roman" w:hAnsi="Times New Roman" w:cs="Times New Roman"/>
+                <w:b/>
+                <w:bCs/>
+                <w:i/>
+                <w:iCs/>
+                <w:color w:val="000000"/>
+                <w:sz w:val="24"/>
+                <w:szCs w:val="24"/>
+                <w:lang w:bidi="ta-IN"/>
+              </w:rPr>
+              <w:t>dict</w:t>
+            </w:r>
+            <w:r>
+              <w:rPr>
+                <w:rFonts w:ascii="Times New Roman" w:eastAsia="Times New Roman" w:hAnsi="Times New Roman" w:cs="Times New Roman"/>
+                <w:b/>
+                <w:bCs/>
+                <w:i/>
+                <w:iCs/>
+                <w:color w:val="000000"/>
+                <w:sz w:val="24"/>
+                <w:szCs w:val="24"/>
+                <w:lang w:bidi="ta-IN"/>
+              </w:rPr>
+              <w:t>.</w:t>
+            </w:r>
+            <w:r>
+              <w:rPr>
+                <w:rFonts w:ascii="Times New Roman" w:eastAsia="Times New Roman" w:hAnsi="Times New Roman" w:cs="Times New Roman"/>
+                <w:b/>
+                <w:bCs/>
+                <w:i/>
+                <w:iCs/>
+                <w:color w:val="000000"/>
+                <w:sz w:val="24"/>
+                <w:szCs w:val="24"/>
+                <w:lang w:bidi="ta-IN"/>
+              </w:rPr>
+              <w:t>fromkeys(seq)</w:t>
+            </w:r>
+          </w:p>
+        </w:tc>
+        <w:tc>
+          <w:tcPr>
+            <w:tcW w:w="6774" w:type="dxa"/>
+          </w:tcPr>
+          <w:p>
+            <w:pPr>
+              <w:pStyle w:val="ListParagraph"/>
+              <w:spacing w:before="100" w:beforeAutospacing="1" w:after="100" w:afterAutospacing="1" w:line="184" w:lineRule="atLeast"/>
+              <w:ind w:left="0"/>
+              <w:jc w:val="both"/>
+              <w:rPr>
+                <w:rFonts w:ascii="Times New Roman" w:eastAsia="Times New Roman" w:hAnsi="Times New Roman" w:cs="Times New Roman"/>
+                <w:color w:val="000000"/>
+                <w:sz w:val="24"/>
+                <w:szCs w:val="24"/>
+                <w:lang w:bidi="ta-IN"/>
+              </w:rPr>
+            </w:pPr>
+            <w:r>
+              <w:rPr>
+                <w:rFonts w:ascii="Times New Roman" w:eastAsia="Times New Roman" w:hAnsi="Times New Roman" w:cs="Times New Roman"/>
+                <w:color w:val="000000"/>
+                <w:sz w:val="24"/>
+                <w:szCs w:val="24"/>
+                <w:lang w:bidi="ta-IN"/>
+              </w:rPr>
+              <w:t xml:space="preserve">It returns </w:t>
+            </w:r>
+            <w:r>
+              <w:rPr>
+                <w:rFonts w:ascii="Times New Roman" w:eastAsia="Times New Roman" w:hAnsi="Times New Roman" w:cs="Times New Roman"/>
+                <w:color w:val="000000"/>
+                <w:sz w:val="24"/>
+                <w:szCs w:val="24"/>
+                <w:lang w:bidi="ta-IN"/>
+              </w:rPr>
+              <w:t>a dictionary with keys specified in sequence and associated with default value “None”</w:t>
+            </w:r>
+          </w:p>
+        </w:tc>
+      </w:tr>
+      <w:tr>
+        <w:tc>
+          <w:tcPr>
+            <w:tcW w:w="2082" w:type="dxa"/>
+          </w:tcPr>
+          <w:p>
+            <w:pPr>
+              <w:pStyle w:val="ListParagraph"/>
+              <w:spacing w:before="100" w:beforeAutospacing="1" w:after="100" w:afterAutospacing="1" w:line="184" w:lineRule="atLeast"/>
+              <w:ind w:left="0"/>
+              <w:jc w:val="both"/>
+              <w:rPr>
+                <w:rFonts w:ascii="Times New Roman" w:eastAsia="Times New Roman" w:hAnsi="Times New Roman" w:cs="Times New Roman"/>
+                <w:b/>
+                <w:bCs/>
+                <w:i/>
+                <w:iCs/>
+                <w:color w:val="000000"/>
+                <w:sz w:val="24"/>
+                <w:szCs w:val="24"/>
+                <w:lang w:bidi="ta-IN"/>
+              </w:rPr>
+            </w:pPr>
+            <w:r>
+              <w:rPr>
+                <w:rFonts w:ascii="Times New Roman" w:eastAsia="Times New Roman" w:hAnsi="Times New Roman" w:cs="Times New Roman"/>
+                <w:b/>
+                <w:bCs/>
+                <w:i/>
+                <w:iCs/>
+                <w:color w:val="000000"/>
+                <w:sz w:val="24"/>
+                <w:szCs w:val="24"/>
+                <w:lang w:bidi="ta-IN"/>
+              </w:rPr>
+              <w:t>dict</w:t>
+            </w:r>
+            <w:r>
+              <w:rPr>
+                <w:rFonts w:ascii="Times New Roman" w:eastAsia="Times New Roman" w:hAnsi="Times New Roman" w:cs="Times New Roman"/>
+                <w:b/>
+                <w:bCs/>
+                <w:i/>
+                <w:iCs/>
+                <w:color w:val="000000"/>
+                <w:sz w:val="24"/>
+                <w:szCs w:val="24"/>
+                <w:lang w:bidi="ta-IN"/>
+              </w:rPr>
+              <w:t>.</w:t>
+            </w:r>
+            <w:r>
+              <w:rPr>
+                <w:rFonts w:ascii="Times New Roman" w:eastAsia="Times New Roman" w:hAnsi="Times New Roman" w:cs="Times New Roman"/>
+                <w:b/>
+                <w:bCs/>
+                <w:i/>
+                <w:iCs/>
+                <w:color w:val="000000"/>
+                <w:sz w:val="24"/>
+                <w:szCs w:val="24"/>
+                <w:lang w:bidi="ta-IN"/>
+              </w:rPr>
+              <w:t>get(key)</w:t>
+            </w:r>
+          </w:p>
+        </w:tc>
+        <w:tc>
+          <w:tcPr>
+            <w:tcW w:w="6774" w:type="dxa"/>
+          </w:tcPr>
+          <w:p>
+            <w:pPr>
+              <w:pStyle w:val="ListParagraph"/>
+              <w:spacing w:before="100" w:beforeAutospacing="1" w:after="100" w:afterAutospacing="1" w:line="184" w:lineRule="atLeast"/>
+              <w:ind w:left="0"/>
+              <w:jc w:val="both"/>
+              <w:rPr>
+                <w:rFonts w:ascii="Times New Roman" w:eastAsia="Times New Roman" w:hAnsi="Times New Roman" w:cs="Times New Roman"/>
+                <w:color w:val="000000"/>
+                <w:sz w:val="24"/>
+                <w:szCs w:val="24"/>
+                <w:lang w:bidi="ta-IN"/>
+              </w:rPr>
+            </w:pPr>
+            <w:r>
+              <w:rPr>
+                <w:rFonts w:ascii="Times New Roman" w:eastAsia="Times New Roman" w:hAnsi="Times New Roman" w:cs="Times New Roman"/>
+                <w:color w:val="000000"/>
+                <w:sz w:val="24"/>
+                <w:szCs w:val="24"/>
+                <w:lang w:bidi="ta-IN"/>
+              </w:rPr>
+              <w:t>It returns</w:t>
+            </w:r>
+            <w:r>
+              <w:rPr>
+                <w:rFonts w:ascii="Times New Roman" w:eastAsia="Times New Roman" w:hAnsi="Times New Roman" w:cs="Times New Roman"/>
+                <w:color w:val="000000"/>
+                <w:sz w:val="24"/>
+                <w:szCs w:val="24"/>
+                <w:lang w:bidi="ta-IN"/>
+              </w:rPr>
+              <w:t xml:space="preserve"> value associated with key.</w:t>
+            </w:r>
+          </w:p>
+        </w:tc>
+      </w:tr>
+      <w:tr>
+        <w:tc>
+          <w:tcPr>
+            <w:tcW w:w="2082" w:type="dxa"/>
+          </w:tcPr>
+          <w:p>
+            <w:pPr>
+              <w:pStyle w:val="ListParagraph"/>
+              <w:spacing w:before="100" w:beforeAutospacing="1" w:after="100" w:afterAutospacing="1" w:line="184" w:lineRule="atLeast"/>
+              <w:ind w:left="0"/>
+              <w:jc w:val="both"/>
+              <w:rPr>
+                <w:rFonts w:ascii="Times New Roman" w:eastAsia="Times New Roman" w:hAnsi="Times New Roman" w:cs="Times New Roman"/>
+                <w:b/>
+                <w:bCs/>
+                <w:i/>
+                <w:iCs/>
+                <w:color w:val="000000"/>
+                <w:sz w:val="24"/>
+                <w:szCs w:val="24"/>
+                <w:lang w:bidi="ta-IN"/>
+              </w:rPr>
+            </w:pPr>
+            <w:r>
+              <w:rPr>
+                <w:rFonts w:ascii="Times New Roman" w:eastAsia="Times New Roman" w:hAnsi="Times New Roman" w:cs="Times New Roman"/>
+                <w:b/>
+                <w:bCs/>
+                <w:i/>
+                <w:iCs/>
+                <w:color w:val="000000"/>
+                <w:sz w:val="24"/>
+                <w:szCs w:val="24"/>
+                <w:lang w:bidi="ta-IN"/>
+              </w:rPr>
+              <w:t>dict.pop(key</w:t>
+            </w:r>
+            <w:r>
+              <w:rPr>
+                <w:rFonts w:ascii="Times New Roman" w:eastAsia="Times New Roman" w:hAnsi="Times New Roman" w:cs="Times New Roman"/>
+                <w:b/>
+                <w:bCs/>
+                <w:i/>
+                <w:iCs/>
+                <w:color w:val="000000"/>
+                <w:sz w:val="24"/>
+                <w:szCs w:val="24"/>
+                <w:lang w:bidi="ta-IN"/>
+              </w:rPr>
+              <w:t>)</w:t>
+            </w:r>
+          </w:p>
+        </w:tc>
+        <w:tc>
+          <w:tcPr>
+            <w:tcW w:w="6774" w:type="dxa"/>
+          </w:tcPr>
+          <w:p>
+            <w:pPr>
+              <w:pStyle w:val="ListParagraph"/>
+              <w:spacing w:before="100" w:beforeAutospacing="1" w:after="100" w:afterAutospacing="1" w:line="184" w:lineRule="atLeast"/>
+              <w:ind w:left="0"/>
+              <w:jc w:val="both"/>
+              <w:rPr>
+                <w:rFonts w:ascii="Times New Roman" w:eastAsia="Times New Roman" w:hAnsi="Times New Roman" w:cs="Times New Roman"/>
+                <w:color w:val="000000"/>
+                <w:sz w:val="24"/>
+                <w:szCs w:val="24"/>
+                <w:lang w:bidi="ta-IN"/>
+              </w:rPr>
+            </w:pPr>
+            <w:r>
+              <w:rPr>
+                <w:rFonts w:ascii="Times New Roman" w:eastAsia="Times New Roman" w:hAnsi="Times New Roman" w:cs="Times New Roman"/>
+                <w:color w:val="000000"/>
+                <w:sz w:val="24"/>
+                <w:szCs w:val="24"/>
+                <w:lang w:bidi="ta-IN"/>
+              </w:rPr>
+              <w:t xml:space="preserve">It removes the </w:t>
+            </w:r>
+            <w:r>
+              <w:rPr>
+                <w:rFonts w:ascii="Times New Roman" w:eastAsia="Times New Roman" w:hAnsi="Times New Roman" w:cs="Times New Roman"/>
+                <w:color w:val="000000"/>
+                <w:sz w:val="24"/>
+                <w:szCs w:val="24"/>
+                <w:lang w:bidi="ta-IN"/>
+              </w:rPr>
+              <w:t>key value pair</w:t>
+            </w:r>
+            <w:r>
+              <w:rPr>
+                <w:rFonts w:ascii="Times New Roman" w:eastAsia="Times New Roman" w:hAnsi="Times New Roman" w:cs="Times New Roman"/>
+                <w:color w:val="000000"/>
+                <w:sz w:val="24"/>
+                <w:szCs w:val="24"/>
+                <w:lang w:bidi="ta-IN"/>
+              </w:rPr>
+              <w:t xml:space="preserve"> from the </w:t>
+            </w:r>
+            <w:r>
+              <w:rPr>
+                <w:rFonts w:ascii="Times New Roman" w:eastAsia="Times New Roman" w:hAnsi="Times New Roman" w:cs="Times New Roman"/>
+                <w:color w:val="000000"/>
+                <w:sz w:val="24"/>
+                <w:szCs w:val="24"/>
+                <w:lang w:bidi="ta-IN"/>
+              </w:rPr>
+              <w:t>dictionary.</w:t>
+            </w:r>
+          </w:p>
+        </w:tc>
+      </w:tr>
+    </w:tbl>
+    <w:p>
+      <w:pPr>
+        <w:shd w:val="clear" w:color="auto" w:fill="FFFFFF"/>
+        <w:spacing w:before="100" w:beforeAutospacing="1" w:after="100" w:afterAutospacing="1" w:line="184" w:lineRule="atLeast"/>
+        <w:jc w:val="both"/>
+        <w:rPr>
+          <w:rFonts w:ascii="Times New Roman" w:eastAsia="Times New Roman" w:hAnsi="Times New Roman" w:cs="Times New Roman"/>
+          <w:b/>
+          <w:bCs/>
+          <w:color w:val="000000"/>
+          <w:sz w:val="24"/>
+          <w:szCs w:val="24"/>
+          <w:lang w:bidi="ta-IN"/>
+        </w:rPr>
+      </w:pPr>
+    </w:p>
+    <w:p>
+      <w:pPr>
         <w:pStyle w:val="ListParagraph"/>
         <w:numPr>
           <w:ilvl w:val="0"/>
@@ -7511,49 +8021,252 @@
     <w:p>
       <w:pPr>
         <w:pStyle w:val="ListParagraph"/>
-        <w:numPr>
-          <w:ilvl w:val="0"/>
-          <w:numId w:val="36"/>
-        </w:numPr>
-        <w:shd w:val="clear" w:color="auto" w:fill="FFFFFF"/>
-        <w:spacing w:before="100" w:beforeAutospacing="1" w:after="100" w:afterAutospacing="1" w:line="184" w:lineRule="atLeast"/>
-        <w:jc w:val="both"/>
-        <w:rPr>
-          <w:rFonts w:ascii="Times New Roman" w:eastAsia="Times New Roman" w:hAnsi="Times New Roman" w:cs="Times New Roman"/>
-          <w:b/>
-          <w:bCs/>
-          <w:color w:val="000000"/>
-          <w:sz w:val="24"/>
-          <w:szCs w:val="24"/>
-          <w:lang w:bidi="ta-IN"/>
-        </w:rPr>
-      </w:pPr>
-      <w:r>
-        <w:rPr>
-          <w:rFonts w:ascii="Times New Roman" w:eastAsia="Times New Roman" w:hAnsi="Times New Roman" w:cs="Times New Roman"/>
-          <w:b/>
-          <w:bCs/>
-          <w:color w:val="000000"/>
-          <w:sz w:val="24"/>
-          <w:szCs w:val="24"/>
-          <w:lang w:bidi="ta-IN"/>
-        </w:rPr>
-        <w:t>What is the use of fromkeys() method in dictionary?</w:t>
-      </w:r>
-    </w:p>
-    <w:p>
-      <w:pPr>
-        <w:jc w:val="both"/>
-        <w:rPr>
-          <w:rFonts w:ascii="Times New Roman" w:eastAsia="Times New Roman" w:hAnsi="Times New Roman" w:cs="Times New Roman"/>
-          <w:b/>
-          <w:bCs/>
-          <w:color w:val="000000"/>
-          <w:sz w:val="24"/>
-          <w:szCs w:val="24"/>
-          <w:lang w:bidi="ta-IN"/>
-        </w:rPr>
-      </w:pPr>
+        <w:shd w:val="clear" w:color="auto" w:fill="FFFFFF"/>
+        <w:spacing w:before="100" w:beforeAutospacing="1" w:after="100" w:afterAutospacing="1" w:line="184" w:lineRule="atLeast"/>
+        <w:jc w:val="both"/>
+        <w:rPr>
+          <w:rFonts w:ascii="Times New Roman" w:eastAsia="Times New Roman" w:hAnsi="Times New Roman" w:cs="Times New Roman"/>
+          <w:b/>
+          <w:bCs/>
+          <w:color w:val="000000"/>
+          <w:sz w:val="24"/>
+          <w:szCs w:val="24"/>
+          <w:lang w:bidi="ta-IN"/>
+        </w:rPr>
+      </w:pPr>
+    </w:p>
+    <w:p>
+      <w:pPr>
+        <w:pStyle w:val="ListParagraph"/>
+        <w:shd w:val="clear" w:color="auto" w:fill="FFFFFF"/>
+        <w:spacing w:before="100" w:beforeAutospacing="1" w:after="100" w:afterAutospacing="1" w:line="184" w:lineRule="atLeast"/>
+        <w:jc w:val="both"/>
+        <w:rPr>
+          <w:rFonts w:ascii="Times New Roman" w:eastAsia="Times New Roman" w:hAnsi="Times New Roman" w:cs="Times New Roman"/>
+          <w:bCs/>
+          <w:color w:val="000000"/>
+          <w:sz w:val="24"/>
+          <w:szCs w:val="24"/>
+          <w:lang w:bidi="ta-IN"/>
+        </w:rPr>
+      </w:pPr>
+      <w:r>
+        <w:rPr>
+          <w:rFonts w:ascii="Times New Roman" w:eastAsia="Times New Roman" w:hAnsi="Times New Roman" w:cs="Times New Roman"/>
+          <w:bCs/>
+          <w:color w:val="000000"/>
+          <w:sz w:val="24"/>
+          <w:szCs w:val="24"/>
+          <w:lang w:bidi="ta-IN"/>
+        </w:rPr>
+        <w:t>It returns all the key value pairs form the dictionary in the form of list of key and value tuples.</w:t>
+      </w:r>
+    </w:p>
+    <w:p>
+      <w:pPr>
+        <w:pStyle w:val="ListParagraph"/>
+        <w:shd w:val="clear" w:color="auto" w:fill="FFFFFF"/>
+        <w:spacing w:before="100" w:beforeAutospacing="1" w:after="100" w:afterAutospacing="1" w:line="184" w:lineRule="atLeast"/>
+        <w:jc w:val="both"/>
+        <w:rPr>
+          <w:rFonts w:ascii="Times New Roman" w:eastAsia="Times New Roman" w:hAnsi="Times New Roman" w:cs="Times New Roman"/>
+          <w:b/>
+          <w:bCs/>
+          <w:color w:val="000000"/>
+          <w:sz w:val="24"/>
+          <w:szCs w:val="24"/>
+          <w:lang w:bidi="ta-IN"/>
+        </w:rPr>
+      </w:pPr>
+    </w:p>
+    <w:p>
+      <w:pPr>
+        <w:pStyle w:val="ListParagraph"/>
+        <w:shd w:val="clear" w:color="auto" w:fill="FFFFFF"/>
+        <w:spacing w:before="100" w:beforeAutospacing="1" w:after="100" w:afterAutospacing="1" w:line="184" w:lineRule="atLeast"/>
+        <w:jc w:val="both"/>
+        <w:rPr>
+          <w:rFonts w:ascii="Times New Roman" w:eastAsia="Times New Roman" w:hAnsi="Times New Roman" w:cs="Times New Roman"/>
+          <w:color w:val="000000"/>
+          <w:sz w:val="24"/>
+          <w:szCs w:val="24"/>
+          <w:lang w:bidi="ta-IN"/>
+        </w:rPr>
+      </w:pPr>
+      <w:r>
+        <w:rPr>
+          <w:rFonts w:ascii="Times New Roman" w:eastAsia="Times New Roman" w:hAnsi="Times New Roman" w:cs="Times New Roman"/>
+          <w:b/>
+          <w:bCs/>
+          <w:i/>
+          <w:iCs/>
+          <w:color w:val="000000"/>
+          <w:sz w:val="24"/>
+          <w:szCs w:val="24"/>
+          <w:lang w:bidi="ta-IN"/>
+        </w:rPr>
+        <w:t>Eg:</w:t>
+      </w:r>
+      <w:r>
+        <w:rPr>
+          <w:rFonts w:ascii="Times New Roman" w:eastAsia="Times New Roman" w:hAnsi="Times New Roman" w:cs="Times New Roman"/>
+          <w:color w:val="000000"/>
+          <w:sz w:val="24"/>
+          <w:szCs w:val="24"/>
+          <w:lang w:bidi="ta-IN"/>
+        </w:rPr>
+        <w:t xml:space="preserve"> </w:t>
+      </w:r>
+      <w:r>
+        <w:rPr>
+          <w:rFonts w:ascii="Times New Roman" w:eastAsia="Times New Roman" w:hAnsi="Times New Roman" w:cs="Times New Roman"/>
+          <w:color w:val="000000"/>
+          <w:sz w:val="24"/>
+          <w:szCs w:val="24"/>
+          <w:lang w:bidi="ta-IN"/>
+        </w:rPr>
+        <w:tab/>
+        <w:t>x = [1:”Apple”, 2:”Mango”]</w:t>
+      </w:r>
+    </w:p>
+    <w:p>
+      <w:pPr>
+        <w:pStyle w:val="ListParagraph"/>
+        <w:shd w:val="clear" w:color="auto" w:fill="FFFFFF"/>
+        <w:spacing w:before="100" w:beforeAutospacing="1" w:after="100" w:afterAutospacing="1" w:line="184" w:lineRule="atLeast"/>
+        <w:jc w:val="both"/>
+        <w:rPr>
+          <w:rFonts w:ascii="Times New Roman" w:eastAsia="Times New Roman" w:hAnsi="Times New Roman" w:cs="Times New Roman"/>
+          <w:color w:val="000000"/>
+          <w:sz w:val="24"/>
+          <w:szCs w:val="24"/>
+          <w:lang w:bidi="ta-IN"/>
+        </w:rPr>
+      </w:pPr>
+      <w:r>
+        <w:rPr>
+          <w:rFonts w:ascii="Times New Roman" w:eastAsia="Times New Roman" w:hAnsi="Times New Roman" w:cs="Times New Roman"/>
+          <w:color w:val="000000"/>
+          <w:sz w:val="24"/>
+          <w:szCs w:val="24"/>
+          <w:lang w:bidi="ta-IN"/>
+        </w:rPr>
+        <w:tab/>
+        <w:t>print(x)</w:t>
+      </w:r>
+    </w:p>
+    <w:p>
+      <w:pPr>
+        <w:pStyle w:val="ListParagraph"/>
+        <w:shd w:val="clear" w:color="auto" w:fill="FFFFFF"/>
+        <w:spacing w:before="100" w:beforeAutospacing="1" w:after="100" w:afterAutospacing="1" w:line="184" w:lineRule="atLeast"/>
+        <w:jc w:val="both"/>
+        <w:rPr>
+          <w:rFonts w:ascii="Times New Roman" w:eastAsia="Times New Roman" w:hAnsi="Times New Roman" w:cs="Times New Roman"/>
+          <w:color w:val="000000"/>
+          <w:sz w:val="24"/>
+          <w:szCs w:val="24"/>
+          <w:lang w:bidi="ta-IN"/>
+        </w:rPr>
+      </w:pPr>
+      <w:r>
+        <w:rPr>
+          <w:rFonts w:ascii="Times New Roman" w:eastAsia="Times New Roman" w:hAnsi="Times New Roman" w:cs="Times New Roman"/>
+          <w:color w:val="000000"/>
+          <w:sz w:val="24"/>
+          <w:szCs w:val="24"/>
+          <w:lang w:bidi="ta-IN"/>
+        </w:rPr>
+        <w:tab/>
+        <w:t>print(x.items())</w:t>
+      </w:r>
+    </w:p>
+    <w:p>
+      <w:pPr>
+        <w:pStyle w:val="ListParagraph"/>
+        <w:shd w:val="clear" w:color="auto" w:fill="FFFFFF"/>
+        <w:spacing w:before="100" w:beforeAutospacing="1" w:after="100" w:afterAutospacing="1" w:line="184" w:lineRule="atLeast"/>
+        <w:jc w:val="both"/>
+        <w:rPr>
+          <w:rFonts w:ascii="Times New Roman" w:eastAsia="Times New Roman" w:hAnsi="Times New Roman" w:cs="Times New Roman"/>
+          <w:b/>
+          <w:bCs/>
+          <w:i/>
+          <w:iCs/>
+          <w:color w:val="000000"/>
+          <w:sz w:val="24"/>
+          <w:szCs w:val="24"/>
+          <w:lang w:bidi="ta-IN"/>
+        </w:rPr>
+      </w:pPr>
+      <w:r>
+        <w:rPr>
+          <w:rFonts w:ascii="Times New Roman" w:eastAsia="Times New Roman" w:hAnsi="Times New Roman" w:cs="Times New Roman"/>
+          <w:b/>
+          <w:bCs/>
+          <w:i/>
+          <w:iCs/>
+          <w:color w:val="000000"/>
+          <w:sz w:val="24"/>
+          <w:szCs w:val="24"/>
+          <w:lang w:bidi="ta-IN"/>
+        </w:rPr>
+        <w:t>Output:</w:t>
+      </w:r>
+    </w:p>
+    <w:p>
+      <w:pPr>
+        <w:pStyle w:val="ListParagraph"/>
+        <w:shd w:val="clear" w:color="auto" w:fill="FFFFFF"/>
+        <w:spacing w:before="100" w:beforeAutospacing="1" w:after="100" w:afterAutospacing="1" w:line="184" w:lineRule="atLeast"/>
+        <w:jc w:val="both"/>
+        <w:rPr>
+          <w:rFonts w:ascii="Times New Roman" w:eastAsia="Times New Roman" w:hAnsi="Times New Roman" w:cs="Times New Roman"/>
+          <w:color w:val="000000"/>
+          <w:sz w:val="24"/>
+          <w:szCs w:val="24"/>
+          <w:lang w:bidi="ta-IN"/>
+        </w:rPr>
+      </w:pPr>
+      <w:r>
+        <w:rPr>
+          <w:rFonts w:ascii="Times New Roman" w:eastAsia="Times New Roman" w:hAnsi="Times New Roman" w:cs="Times New Roman"/>
+          <w:color w:val="000000"/>
+          <w:sz w:val="24"/>
+          <w:szCs w:val="24"/>
+          <w:lang w:bidi="ta-IN"/>
+        </w:rPr>
+        <w:tab/>
+        <w:t>[1:”Apple”, 2:”Mango”]</w:t>
+      </w:r>
+    </w:p>
+    <w:p>
+      <w:pPr>
+        <w:pStyle w:val="ListParagraph"/>
+        <w:shd w:val="clear" w:color="auto" w:fill="FFFFFF"/>
+        <w:spacing w:before="100" w:beforeAutospacing="1" w:after="100" w:afterAutospacing="1" w:line="184" w:lineRule="atLeast"/>
+        <w:jc w:val="both"/>
+        <w:rPr>
+          <w:rFonts w:ascii="Times New Roman" w:eastAsia="Times New Roman" w:hAnsi="Times New Roman" w:cs="Times New Roman"/>
+          <w:b/>
+          <w:bCs/>
+          <w:color w:val="000000"/>
+          <w:sz w:val="24"/>
+          <w:szCs w:val="24"/>
+          <w:lang w:bidi="ta-IN"/>
+        </w:rPr>
+      </w:pPr>
+      <w:r>
+        <w:rPr>
+          <w:rFonts w:ascii="Times New Roman" w:eastAsia="Times New Roman" w:hAnsi="Times New Roman" w:cs="Times New Roman"/>
+          <w:color w:val="000000"/>
+          <w:sz w:val="24"/>
+          <w:szCs w:val="24"/>
+          <w:lang w:bidi="ta-IN"/>
+        </w:rPr>
+        <w:tab/>
+        <w:t>[(1,”Apple”), (2,”Mango”)]</w:t>
+      </w:r>
       <w:r>
         <w:rPr>
           <w:rFonts w:ascii="Times New Roman" w:eastAsia="Times New Roman" w:hAnsi="Times New Roman" w:cs="Times New Roman"/>
@@ -7659,7 +8372,31 @@
           <w:szCs w:val="24"/>
           <w:lang w:bidi="ta-IN"/>
         </w:rPr>
-        <w:t>Explain in detail about list methods with examples.</w:t>
+        <w:t>Explain in detail about</w:t>
+      </w:r>
+      <w:r>
+        <w:rPr>
+          <w:rFonts w:ascii="Times New Roman" w:eastAsia="Times New Roman" w:hAnsi="Times New Roman" w:cs="Times New Roman"/>
+          <w:b/>
+          <w:bCs/>
+          <w:color w:val="000000"/>
+          <w:sz w:val="24"/>
+          <w:szCs w:val="24"/>
+          <w:lang w:bidi="ta-IN"/>
+        </w:rPr>
+        <w:t xml:space="preserve"> various</w:t>
+      </w:r>
+      <w:r>
+        <w:rPr>
+          <w:rFonts w:ascii="Times New Roman" w:eastAsia="Times New Roman" w:hAnsi="Times New Roman" w:cs="Times New Roman"/>
+          <w:b/>
+          <w:bCs/>
+          <w:color w:val="000000"/>
+          <w:sz w:val="24"/>
+          <w:szCs w:val="24"/>
+          <w:lang w:bidi="ta-IN"/>
+        </w:rPr>
+        <w:t xml:space="preserve"> list methods with examples.</w:t>
       </w:r>
     </w:p>
     <w:p>
@@ -7758,19 +8495,31 @@
           <w:szCs w:val="24"/>
           <w:lang w:bidi="ta-IN"/>
         </w:rPr>
-        <w:t>Explain about Q</w:t>
-      </w:r>
-      <w:r>
-        <w:rPr>
-          <w:rFonts w:ascii="Times New Roman" w:eastAsia="Times New Roman" w:hAnsi="Times New Roman" w:cs="Times New Roman"/>
-          <w:b/>
-          <w:bCs/>
-          <w:color w:val="000000"/>
-          <w:sz w:val="24"/>
-          <w:szCs w:val="24"/>
-          <w:lang w:bidi="ta-IN"/>
-        </w:rPr>
-        <w:t>uick sort with an example.</w:t>
+        <w:t xml:space="preserve">Explain in detail about </w:t>
+      </w:r>
+      <w:r>
+        <w:rPr>
+          <w:rFonts w:ascii="Times New Roman" w:eastAsia="Times New Roman" w:hAnsi="Times New Roman" w:cs="Times New Roman"/>
+          <w:b/>
+          <w:bCs/>
+          <w:color w:val="000000"/>
+          <w:sz w:val="24"/>
+          <w:szCs w:val="24"/>
+          <w:lang w:bidi="ta-IN"/>
+        </w:rPr>
+        <w:t>tuple</w:t>
+      </w:r>
+      <w:r>
+        <w:rPr>
+          <w:rFonts w:ascii="Times New Roman" w:eastAsia="Times New Roman" w:hAnsi="Times New Roman" w:cs="Times New Roman"/>
+          <w:b/>
+          <w:bCs/>
+          <w:color w:val="000000"/>
+          <w:sz w:val="24"/>
+          <w:szCs w:val="24"/>
+          <w:lang w:bidi="ta-IN"/>
+        </w:rPr>
+        <w:t>s and its operations with example.</w:t>
       </w:r>
     </w:p>
     <w:p>
@@ -7803,31 +8552,55 @@
           <w:szCs w:val="24"/>
           <w:lang w:bidi="ta-IN"/>
         </w:rPr>
-        <w:t xml:space="preserve">Explain in detail about </w:t>
-      </w:r>
-      <w:r>
-        <w:rPr>
-          <w:rFonts w:ascii="Times New Roman" w:eastAsia="Times New Roman" w:hAnsi="Times New Roman" w:cs="Times New Roman"/>
-          <w:b/>
-          <w:bCs/>
-          <w:color w:val="000000"/>
-          <w:sz w:val="24"/>
-          <w:szCs w:val="24"/>
-          <w:lang w:bidi="ta-IN"/>
-        </w:rPr>
-        <w:t>tuple</w:t>
-      </w:r>
-      <w:r>
-        <w:rPr>
-          <w:rFonts w:ascii="Times New Roman" w:eastAsia="Times New Roman" w:hAnsi="Times New Roman" w:cs="Times New Roman"/>
-          <w:b/>
-          <w:bCs/>
-          <w:color w:val="000000"/>
-          <w:sz w:val="24"/>
-          <w:szCs w:val="24"/>
-          <w:lang w:bidi="ta-IN"/>
-        </w:rPr>
-        <w:t>s and its operations with example.</w:t>
+        <w:t xml:space="preserve">Explain in detail about dictionaries and </w:t>
+      </w:r>
+      <w:r>
+        <w:rPr>
+          <w:rFonts w:ascii="Times New Roman" w:eastAsia="Times New Roman" w:hAnsi="Times New Roman" w:cs="Times New Roman"/>
+          <w:b/>
+          <w:bCs/>
+          <w:color w:val="000000"/>
+          <w:sz w:val="24"/>
+          <w:szCs w:val="24"/>
+          <w:lang w:bidi="ta-IN"/>
+        </w:rPr>
+        <w:t>its</w:t>
+      </w:r>
+      <w:r>
+        <w:rPr>
+          <w:rFonts w:ascii="Times New Roman" w:eastAsia="Times New Roman" w:hAnsi="Times New Roman" w:cs="Times New Roman"/>
+          <w:b/>
+          <w:bCs/>
+          <w:color w:val="000000"/>
+          <w:sz w:val="24"/>
+          <w:szCs w:val="24"/>
+          <w:lang w:bidi="ta-IN"/>
+        </w:rPr>
+        <w:t xml:space="preserve"> </w:t>
+      </w:r>
+      <w:r>
+        <w:rPr>
+          <w:rFonts w:ascii="Times New Roman" w:eastAsia="Times New Roman" w:hAnsi="Times New Roman" w:cs="Times New Roman"/>
+          <w:b/>
+          <w:bCs/>
+          <w:color w:val="000000"/>
+          <w:sz w:val="24"/>
+          <w:szCs w:val="24"/>
+          <w:lang w:bidi="ta-IN"/>
+        </w:rPr>
+        <w:t>methods</w:t>
+      </w:r>
+      <w:r>
+        <w:rPr>
+          <w:rFonts w:ascii="Times New Roman" w:eastAsia="Times New Roman" w:hAnsi="Times New Roman" w:cs="Times New Roman"/>
+          <w:b/>
+          <w:bCs/>
+          <w:color w:val="000000"/>
+          <w:sz w:val="24"/>
+          <w:szCs w:val="24"/>
+          <w:lang w:bidi="ta-IN"/>
+        </w:rPr>
+        <w:t xml:space="preserve"> with example.</w:t>
       </w:r>
     </w:p>
     <w:p>
@@ -7860,126 +8633,12 @@
           <w:szCs w:val="24"/>
           <w:lang w:bidi="ta-IN"/>
         </w:rPr>
-        <w:t xml:space="preserve">Explain in detail about dictionaries and </w:t>
-      </w:r>
-      <w:r>
-        <w:rPr>
-          <w:rFonts w:ascii="Times New Roman" w:eastAsia="Times New Roman" w:hAnsi="Times New Roman" w:cs="Times New Roman"/>
-          <w:b/>
-          <w:bCs/>
-          <w:color w:val="000000"/>
-          <w:sz w:val="24"/>
-          <w:szCs w:val="24"/>
-          <w:lang w:bidi="ta-IN"/>
-        </w:rPr>
-        <w:t>its</w:t>
-      </w:r>
-      <w:r>
-        <w:rPr>
-          <w:rFonts w:ascii="Times New Roman" w:eastAsia="Times New Roman" w:hAnsi="Times New Roman" w:cs="Times New Roman"/>
-          <w:b/>
-          <w:bCs/>
-          <w:color w:val="000000"/>
-          <w:sz w:val="24"/>
-          <w:szCs w:val="24"/>
-          <w:lang w:bidi="ta-IN"/>
-        </w:rPr>
-        <w:t xml:space="preserve"> </w:t>
-      </w:r>
-      <w:r>
-        <w:rPr>
-          <w:rFonts w:ascii="Times New Roman" w:eastAsia="Times New Roman" w:hAnsi="Times New Roman" w:cs="Times New Roman"/>
-          <w:b/>
-          <w:bCs/>
-          <w:color w:val="000000"/>
-          <w:sz w:val="24"/>
-          <w:szCs w:val="24"/>
-          <w:lang w:bidi="ta-IN"/>
-        </w:rPr>
-        <w:t>methods</w:t>
-      </w:r>
-      <w:r>
-        <w:rPr>
-          <w:rFonts w:ascii="Times New Roman" w:eastAsia="Times New Roman" w:hAnsi="Times New Roman" w:cs="Times New Roman"/>
-          <w:b/>
-          <w:bCs/>
-          <w:color w:val="000000"/>
-          <w:sz w:val="24"/>
-          <w:szCs w:val="24"/>
-          <w:lang w:bidi="ta-IN"/>
-        </w:rPr>
-        <w:t xml:space="preserve"> with example.</w:t>
-      </w:r>
-    </w:p>
-    <w:p>
-      <w:pPr>
-        <w:pStyle w:val="ListParagraph"/>
-        <w:numPr>
-          <w:ilvl w:val="0"/>
-          <w:numId w:val="37"/>
-        </w:numPr>
-        <w:shd w:val="clear" w:color="auto" w:fill="FFFFFF"/>
-        <w:spacing w:before="100" w:beforeAutospacing="1" w:after="100" w:afterAutospacing="1" w:line="184" w:lineRule="atLeast"/>
-        <w:jc w:val="both"/>
-        <w:rPr>
-          <w:rFonts w:ascii="Times New Roman" w:eastAsia="Times New Roman" w:hAnsi="Times New Roman" w:cs="Times New Roman"/>
-          <w:b/>
-          <w:bCs/>
-          <w:color w:val="000000"/>
-          <w:sz w:val="24"/>
-          <w:szCs w:val="24"/>
-          <w:lang w:bidi="ta-IN"/>
-        </w:rPr>
-      </w:pPr>
-      <w:r>
-        <w:rPr>
-          <w:rFonts w:ascii="Times New Roman" w:eastAsia="Times New Roman" w:hAnsi="Times New Roman" w:cs="Times New Roman"/>
-          <w:b/>
-          <w:bCs/>
-          <w:color w:val="000000"/>
-          <w:sz w:val="24"/>
-          <w:szCs w:val="24"/>
-          <w:lang w:bidi="ta-IN"/>
-        </w:rPr>
-        <w:t xml:space="preserve">Write a program that helps to perform frequency analysis on string [find the characters number of occurrences in the string]. Order them and display low occurrence to high. </w:t>
-      </w:r>
-    </w:p>
-    <w:p>
-      <w:pPr>
-        <w:pStyle w:val="ListParagraph"/>
-        <w:numPr>
-          <w:ilvl w:val="0"/>
-          <w:numId w:val="37"/>
-        </w:numPr>
-        <w:shd w:val="clear" w:color="auto" w:fill="FFFFFF"/>
-        <w:spacing w:before="100" w:beforeAutospacing="1" w:after="100" w:afterAutospacing="1" w:line="184" w:lineRule="atLeast"/>
-        <w:jc w:val="both"/>
-        <w:rPr>
-          <w:rFonts w:ascii="Times New Roman" w:eastAsia="Times New Roman" w:hAnsi="Times New Roman" w:cs="Times New Roman"/>
-          <w:b/>
-          <w:bCs/>
-          <w:color w:val="000000"/>
-          <w:sz w:val="24"/>
-          <w:szCs w:val="24"/>
-          <w:lang w:bidi="ta-IN"/>
-        </w:rPr>
-      </w:pPr>
-      <w:r>
-        <w:rPr>
-          <w:rFonts w:ascii="Times New Roman" w:eastAsia="Times New Roman" w:hAnsi="Times New Roman" w:cs="Times New Roman"/>
-          <w:b/>
-          <w:bCs/>
-          <w:color w:val="000000"/>
-          <w:sz w:val="24"/>
-          <w:szCs w:val="24"/>
-          <w:lang w:bidi="ta-IN"/>
-        </w:rPr>
-        <w:t>Write a program that finds the vowels in the words and sort accordingly.</w:t>
+        <w:t>Write a program that helps to perform frequency analysis on string [find the characters number of occurrences in the string]. Order them and display low occurrence to high.</w:t>
       </w:r>
     </w:p>
     <w:sectPr>
-      <w:headerReference w:type="default" r:id="rId8"/>
-      <w:footerReference w:type="default" r:id="rId9"/>
+      <w:headerReference w:type="default" r:id="rId9"/>
+      <w:footerReference w:type="default" r:id="rId10"/>
       <w:pgSz w:w="12240" w:h="15840"/>
       <w:pgMar w:top="1440" w:right="1440" w:bottom="1440" w:left="1440" w:header="708" w:footer="708" w:gutter="0"/>
       <w:cols w:space="708"/>
@@ -8010,62 +8669,6 @@
 
 <file path=word/footer1.xml><?xml version="1.0" encoding="utf-8"?>
 <w:ftr xmlns:ve="http://schemas.openxmlformats.org/markup-compatibility/2006" xmlns:o="urn:schemas-microsoft-com:office:office" xmlns:r="http://schemas.openxmlformats.org/officeDocument/2006/relationships" xmlns:m="http://schemas.openxmlformats.org/officeDocument/2006/math" xmlns:v="urn:schemas-microsoft-com:vml" xmlns:wp="http://schemas.openxmlformats.org/drawingml/2006/wordprocessingDrawing" xmlns:w10="urn:schemas-microsoft-com:office:word" xmlns:w="http://schemas.openxmlformats.org/wordprocessingml/2006/main" xmlns:wne="http://schemas.microsoft.com/office/word/2006/wordml">
-  <w:sdt>
-    <w:sdtPr>
-      <w:rPr>
-        <w:i/>
-        <w:iCs/>
-        <w:color w:val="8C8C8C" w:themeColor="background1" w:themeShade="8C"/>
-      </w:rPr>
-      <w:alias w:val="Company"/>
-      <w:id w:val="270665196"/>
-      <w:placeholder>
-        <w:docPart w:val="1E8A8A049821425395E3F33CF246248E"/>
-      </w:placeholder>
-      <w:dataBinding w:prefixMappings="xmlns:ns0='http://schemas.openxmlformats.org/officeDocument/2006/extended-properties'" w:xpath="/ns0:Properties[1]/ns0:Company[1]" w:storeItemID="{6668398D-A668-4E3E-A5EB-62B293D839F1}"/>
-      <w:text/>
-    </w:sdtPr>
-    <w:sdtContent>
-      <w:p>
-        <w:pPr>
-          <w:pStyle w:val="Footer"/>
-          <w:pBdr>
-            <w:top w:val="single" w:sz="24" w:space="5" w:color="9BBB59" w:themeColor="accent3"/>
-          </w:pBdr>
-          <w:jc w:val="right"/>
-          <w:rPr>
-            <w:i/>
-            <w:iCs/>
-            <w:color w:val="8C8C8C" w:themeColor="background1" w:themeShade="8C"/>
-          </w:rPr>
-        </w:pPr>
-        <w:r>
-          <w:rPr>
-            <w:i/>
-            <w:iCs/>
-            <w:color w:val="8C8C8C" w:themeColor="background1" w:themeShade="8C"/>
-          </w:rPr>
-          <w:t>Rajasekaran</w:t>
-        </w:r>
-        <w:r>
-          <w:rPr>
-            <w:i/>
-            <w:iCs/>
-            <w:color w:val="8C8C8C" w:themeColor="background1" w:themeShade="8C"/>
-          </w:rPr>
-          <w:t xml:space="preserve"> S</w:t>
-        </w:r>
-        <w:r>
-          <w:rPr>
-            <w:i/>
-            <w:iCs/>
-            <w:color w:val="8C8C8C" w:themeColor="background1" w:themeShade="8C"/>
-          </w:rPr>
-          <w:t xml:space="preserve"> AP/IT</w:t>
-        </w:r>
-      </w:p>
-    </w:sdtContent>
-  </w:sdt>
   <w:p>
     <w:pPr>
       <w:pStyle w:val="Footer"/>
@@ -12771,37 +13374,6 @@
         </w:p>
       </w:docPartBody>
     </w:docPart>
-    <w:docPart>
-      <w:docPartPr>
-        <w:name w:val="1E8A8A049821425395E3F33CF246248E"/>
-        <w:category>
-          <w:name w:val="General"/>
-          <w:gallery w:val="placeholder"/>
-        </w:category>
-        <w:types>
-          <w:type w:val="bbPlcHdr"/>
-        </w:types>
-        <w:behaviors>
-          <w:behavior w:val="content"/>
-        </w:behaviors>
-        <w:guid w:val="{30F1DD40-23FA-4DE9-ACA7-C1F544F0CC8D}"/>
-      </w:docPartPr>
-      <w:docPartBody>
-        <w:p>
-          <w:pPr>
-            <w:pStyle w:val="1E8A8A049821425395E3F33CF246248E"/>
-          </w:pPr>
-          <w:r>
-            <w:rPr>
-              <w:i/>
-              <w:iCs/>
-              <w:color w:val="8C8C8C" w:themeColor="background1" w:themeShade="8C"/>
-            </w:rPr>
-            <w:t>[Type the company name]</w:t>
-          </w:r>
-        </w:p>
-      </w:docPartBody>
-    </w:docPart>
   </w:docParts>
 </w:glossaryDocument>
 </file>
@@ -12878,10 +13450,12 @@
   </w:compat>
   <w:rsids>
     <w:rsidRoot w:val="00453FF7"/>
+    <w:rsid w:val="00096046"/>
     <w:rsid w:val="00174039"/>
     <w:rsid w:val="00272D36"/>
     <w:rsid w:val="002951B8"/>
     <w:rsid w:val="002E4693"/>
+    <w:rsid w:val="003879A8"/>
     <w:rsid w:val="004442EE"/>
     <w:rsid w:val="00453FF7"/>
     <w:rsid w:val="005300F4"/>
@@ -13418,10 +13992,22 @@
 </CoverPageProperties>
 </file>
 
+<file path=customXml/item2.xml><?xml version="1.0" encoding="utf-8"?>
+<b:Sources xmlns:b="http://schemas.openxmlformats.org/officeDocument/2006/bibliography" xmlns="http://schemas.openxmlformats.org/officeDocument/2006/bibliography" SelectedStyle="\APA.XSL" StyleName="APA Fifth Edition"/>
+</file>
+
 <file path=customXml/itemProps1.xml><?xml version="1.0" encoding="utf-8"?>
 <ds:datastoreItem xmlns:ds="http://schemas.openxmlformats.org/officeDocument/2006/customXml" ds:itemID="{55AF091B-3C7A-41E3-B477-F2FDAA23CFDA}">
   <ds:schemaRefs>
     <ds:schemaRef ds:uri="http://schemas.microsoft.com/office/2006/coverPageProps"/>
   </ds:schemaRefs>
 </ds:datastoreItem>
+</file>
+
+<file path=customXml/itemProps2.xml><?xml version="1.0" encoding="utf-8"?>
+<ds:datastoreItem xmlns:ds="http://schemas.openxmlformats.org/officeDocument/2006/customXml" ds:itemID="{80621FE4-08F3-467F-A0CB-CA30EE0E7467}">
+  <ds:schemaRefs>
+    <ds:schemaRef ds:uri="http://schemas.openxmlformats.org/officeDocument/2006/bibliography"/>
+  </ds:schemaRefs>
+</ds:datastoreItem>
 </file>
</xml_diff>